<commit_message>
added how to install add-in in documentation files
</commit_message>
<xml_diff>
--- a/documentation.docx
+++ b/documentation.docx
@@ -267,6 +267,50 @@
         <w:t xml:space="preserve"> to build the project.</w:t>
       </w:r>
     </w:p>
+    <w:p/>
+    <w:p>
+      <w:pPr>
+        <w:pStyle w:val="Heading1"/>
+      </w:pPr>
+      <w:r>
+        <w:t>Add-in installation</w:t>
+      </w:r>
+      <w:r>
+        <w:t>:</w:t>
+      </w:r>
+    </w:p>
+    <w:p>
+      <w:r>
+        <w:t>Step 1: Open Excel &gt; File, on the left bottom click Options</w:t>
+      </w:r>
+    </w:p>
+    <w:p>
+      <w:r>
+        <w:t>Step 2: Select Add-ins in the left column, and then under “Manage:” select “Excel Add-ins” and click “Go”.</w:t>
+      </w:r>
+    </w:p>
+    <w:p>
+      <w:r>
+        <w:t>Step 3: In the pop up window, select “Browse”</w:t>
+      </w:r>
+    </w:p>
+    <w:p>
+      <w:r>
+        <w:t>Step 4: In the browsing window, select the address of the add in</w:t>
+      </w:r>
+    </w:p>
+    <w:p>
+      <w:r>
+        <w:tab/>
+        <w:t>For xll12, the add-in can be in xll12-masters/sample/x64/Release/</w:t>
+      </w:r>
+    </w:p>
+    <w:p>
+      <w:r>
+        <w:t>Step 5: check the box in front of the add-ins needed. Click “OK”.</w:t>
+      </w:r>
+    </w:p>
+    <w:p/>
     <w:p/>
     <w:p/>
     <w:p/>

</xml_diff>